<commit_message>
More work on labs
</commit_message>
<xml_diff>
--- a/Lab 4/Lab 4 - Azure Functions.docx
+++ b/Lab 4/Lab 4 - Azure Functions.docx
@@ -7,6 +7,8 @@
         <w:pStyle w:val="BodyMS"/>
         <w:ind w:left="-90"/>
       </w:pPr>
+      <w:bookmarkStart w:id="0" w:name="_GoBack"/>
+      <w:bookmarkEnd w:id="0"/>
       <w:r>
         <w:rPr>
           <w:noProof/>
@@ -571,8 +573,8 @@
       </w:pPr>
     </w:p>
     <w:p>
-      <w:bookmarkStart w:id="0" w:name="_top"/>
-      <w:bookmarkEnd w:id="0"/>
+      <w:bookmarkStart w:id="1" w:name="_top"/>
+      <w:bookmarkEnd w:id="1"/>
     </w:p>
     <w:p/>
     <w:p/>
@@ -605,12 +607,12 @@
         <w:pStyle w:val="Heading1MS"/>
         <w:spacing w:before="0" w:after="240" w:line="240" w:lineRule="auto"/>
       </w:pPr>
-      <w:bookmarkStart w:id="1" w:name="_Toc461829240"/>
+      <w:bookmarkStart w:id="2" w:name="_Toc461829240"/>
       <w:r>
         <w:lastRenderedPageBreak/>
         <w:t>Change Record</w:t>
       </w:r>
-      <w:bookmarkEnd w:id="1"/>
+      <w:bookmarkEnd w:id="2"/>
     </w:p>
     <w:tbl>
       <w:tblPr>
@@ -1391,12 +1393,12 @@
         <w:pStyle w:val="Heading1MS"/>
         <w:spacing w:before="0" w:after="240" w:line="240" w:lineRule="auto"/>
       </w:pPr>
-      <w:bookmarkStart w:id="2" w:name="_Toc461829241"/>
+      <w:bookmarkStart w:id="3" w:name="_Toc461829241"/>
       <w:r>
         <w:lastRenderedPageBreak/>
         <w:t>Introduction</w:t>
       </w:r>
-      <w:bookmarkEnd w:id="2"/>
+      <w:bookmarkEnd w:id="3"/>
     </w:p>
     <w:p>
       <w:pPr>
@@ -1542,7 +1544,7 @@
       <w:pPr>
         <w:pStyle w:val="Heading2MS"/>
       </w:pPr>
-      <w:bookmarkStart w:id="3" w:name="_Toc461829242"/>
+      <w:bookmarkStart w:id="4" w:name="_Toc461829242"/>
       <w:r>
         <w:lastRenderedPageBreak/>
         <w:t xml:space="preserve">1.) </w:t>
@@ -1556,7 +1558,7 @@
       <w:r>
         <w:t>an Azure Function App</w:t>
       </w:r>
-      <w:bookmarkEnd w:id="3"/>
+      <w:bookmarkEnd w:id="4"/>
     </w:p>
     <w:p>
       <w:pPr>
@@ -2167,8 +2169,6 @@
           </wp:inline>
         </w:drawing>
       </w:r>
-      <w:bookmarkStart w:id="4" w:name="_GoBack"/>
-      <w:bookmarkEnd w:id="4"/>
     </w:p>
     <w:p>
       <w:pPr>
@@ -2471,7 +2471,89 @@
         </w:numPr>
       </w:pPr>
       <w:r>
-        <w:t>Beneath the Code box is the “Logs” box.  This box shows real-time logging from your Azure Function as it executes (and compiles, etc).  the “log.Info” call in our code is an example of how to log debug information to this log.  At this point, if our ASA job was running, and the temperature transitioned from low to high (or vice versa),we would see the JSON message produced by our ‘alerts’ ASA job written to the log.  At this point, that’s all the function does.  In the next section, we will add functionality to parse this message and send a command to the device that generated the alert</w:t>
+        <w:t>Beneath the Code box is the “Logs” box.  This box shows real-time logging from your Azure Function as it executes (and compiles, etc).  the “log.Info” call in our code is an example of how to log debug information to this log.  At this point, if our ASA job was running, and the temperature transitioned from low to high (or vice versa),we would see the JSON message produced by our ‘alerts’ ASA job written to the log</w:t>
+      </w:r>
+      <w:r>
+        <w:t xml:space="preserve"> (feel free to try it)</w:t>
+      </w:r>
+      <w:r>
+        <w:t>.  At this point, that’s all the function does.  In the next section, we will add functionality to parse this message and send a command to the device that generated the alert</w:t>
+      </w:r>
+    </w:p>
+    <w:p>
+      <w:pPr>
+        <w:pStyle w:val="BodyMS"/>
+        <w:numPr>
+          <w:ilvl w:val="0"/>
+          <w:numId w:val="21"/>
+        </w:numPr>
+      </w:pPr>
+      <w:r>
+        <w:t>Below is an example of what the output looks like, at this point, if you hold your fingers over your DHT22 temperature sensor long enough to let the temperature go over 80, and then release it and let it fall back below</w:t>
+      </w:r>
+    </w:p>
+    <w:p>
+      <w:pPr>
+        <w:pStyle w:val="BodyMS"/>
+        <w:ind w:left="720"/>
+      </w:pPr>
+      <w:r>
+        <w:rPr>
+          <w:noProof/>
+        </w:rPr>
+        <w:drawing>
+          <wp:inline distT="0" distB="0" distL="0" distR="0" wp14:anchorId="563F2560" wp14:editId="47F309A6">
+            <wp:extent cx="5732145" cy="1204595"/>
+            <wp:effectExtent l="0" t="0" r="1905" b="0"/>
+            <wp:docPr id="7" name="Picture 7"/>
+            <wp:cNvGraphicFramePr>
+              <a:graphicFrameLocks xmlns:a="http://schemas.openxmlformats.org/drawingml/2006/main" noChangeAspect="1"/>
+            </wp:cNvGraphicFramePr>
+            <a:graphic xmlns:a="http://schemas.openxmlformats.org/drawingml/2006/main">
+              <a:graphicData uri="http://schemas.openxmlformats.org/drawingml/2006/picture">
+                <pic:pic xmlns:pic="http://schemas.openxmlformats.org/drawingml/2006/picture">
+                  <pic:nvPicPr>
+                    <pic:cNvPr id="1" name=""/>
+                    <pic:cNvPicPr/>
+                  </pic:nvPicPr>
+                  <pic:blipFill>
+                    <a:blip r:embed="rId26"/>
+                    <a:stretch>
+                      <a:fillRect/>
+                    </a:stretch>
+                  </pic:blipFill>
+                  <pic:spPr>
+                    <a:xfrm>
+                      <a:off x="0" y="0"/>
+                      <a:ext cx="5732145" cy="1204595"/>
+                    </a:xfrm>
+                    <a:prstGeom prst="rect">
+                      <a:avLst/>
+                    </a:prstGeom>
+                  </pic:spPr>
+                </pic:pic>
+              </a:graphicData>
+            </a:graphic>
+          </wp:inline>
+        </w:drawing>
+      </w:r>
+    </w:p>
+    <w:p>
+      <w:pPr>
+        <w:pStyle w:val="BodyMS"/>
+        <w:ind w:left="720"/>
+      </w:pPr>
+      <w:r>
+        <w:t>(“rpi-linux” is the Device ID of the raspberry pi used in development of this lab manual)</w:t>
+      </w:r>
+    </w:p>
+    <w:p>
+      <w:pPr>
+        <w:pStyle w:val="BodyMS"/>
+        <w:ind w:left="720"/>
+      </w:pPr>
+      <w:r>
+        <w:t>21.) You now have the basic “wiring” set up to wire our Azure Function to the output of the EventHub queue that contains the temperature alerts.  Next we’ll work on developing our code to respond to those alerts</w:t>
       </w:r>
     </w:p>
     <w:p>
@@ -2480,38 +2562,156 @@
       </w:pPr>
       <w:bookmarkStart w:id="5" w:name="_Toc461829243"/>
       <w:r>
+        <w:lastRenderedPageBreak/>
         <w:t>2</w:t>
       </w:r>
       <w:r>
-        <w:t>.) Add reference to the Azure IoTHub Service SDK</w:t>
-      </w:r>
-      <w:bookmarkEnd w:id="5"/>
-    </w:p>
-    <w:p>
-      <w:pPr>
-        <w:pStyle w:val="BodyMS"/>
-      </w:pPr>
-      <w:r>
-        <w:t>In lab 2, we leveraged the Azure IoTHub *device* SDK to allow a device to connection to IoTHub and send and receive messages from it.  For a ‘back end’ process like our Azure Function to send a command to a device, it needs to use the *service* side SDK for Azure IoT Hub.</w:t>
-      </w:r>
-    </w:p>
-    <w:p>
-      <w:pPr>
-        <w:pStyle w:val="BodyMS"/>
-      </w:pPr>
-      <w:r>
-        <w:t>To use the SDK, we need to ‘install’ it in our Function App and set a reference to it.  We will do so leveraging a Nuget package (the .NET equivalent of apt-get or npm for linux and Node).  We will reference the package in a config file, and the Azure Functions framework will automatically download and install it in our Function App</w:t>
-      </w:r>
-    </w:p>
-    <w:p>
-      <w:pPr>
-        <w:pStyle w:val="BodyMS"/>
-      </w:pPr>
+        <w:t xml:space="preserve">.) </w:t>
+      </w:r>
+      <w:r>
+        <w:t>Retrieve IoTHub connection string</w:t>
+      </w:r>
+    </w:p>
+    <w:p>
+      <w:pPr>
+        <w:pStyle w:val="BodyMS"/>
+      </w:pPr>
+      <w:r>
+        <w:t>To send commands to devices, we need to be able to connect to our IoTHub from our backend function.  In order to do so, we need to get a valid connection string to the IoTHub.</w:t>
+      </w:r>
+    </w:p>
+    <w:p>
+      <w:pPr>
+        <w:pStyle w:val="BodyMS"/>
+        <w:numPr>
+          <w:ilvl w:val="0"/>
+          <w:numId w:val="48"/>
+        </w:numPr>
+      </w:pPr>
+      <w:r>
+        <w:t>In the Azure Portal, navigate to the IoTHub associated with your RM-PCS solution.  On the main IoTHub blade, click “shared access policies”</w:t>
+      </w:r>
     </w:p>
     <w:p>
       <w:pPr>
         <w:pStyle w:val="BodyMS"/>
         <w:ind w:left="720"/>
+      </w:pPr>
+      <w:r>
+        <w:rPr>
+          <w:noProof/>
+        </w:rPr>
+        <w:drawing>
+          <wp:inline distT="0" distB="0" distL="0" distR="0" wp14:anchorId="02E0D32C" wp14:editId="50E1AC02">
+            <wp:extent cx="5732145" cy="3896360"/>
+            <wp:effectExtent l="0" t="0" r="1905" b="8890"/>
+            <wp:docPr id="14" name="Picture 14"/>
+            <wp:cNvGraphicFramePr>
+              <a:graphicFrameLocks xmlns:a="http://schemas.openxmlformats.org/drawingml/2006/main" noChangeAspect="1"/>
+            </wp:cNvGraphicFramePr>
+            <a:graphic xmlns:a="http://schemas.openxmlformats.org/drawingml/2006/main">
+              <a:graphicData uri="http://schemas.openxmlformats.org/drawingml/2006/picture">
+                <pic:pic xmlns:pic="http://schemas.openxmlformats.org/drawingml/2006/picture">
+                  <pic:nvPicPr>
+                    <pic:cNvPr id="1" name=""/>
+                    <pic:cNvPicPr/>
+                  </pic:nvPicPr>
+                  <pic:blipFill>
+                    <a:blip r:embed="rId27"/>
+                    <a:stretch>
+                      <a:fillRect/>
+                    </a:stretch>
+                  </pic:blipFill>
+                  <pic:spPr>
+                    <a:xfrm>
+                      <a:off x="0" y="0"/>
+                      <a:ext cx="5732145" cy="3896360"/>
+                    </a:xfrm>
+                    <a:prstGeom prst="rect">
+                      <a:avLst/>
+                    </a:prstGeom>
+                  </pic:spPr>
+                </pic:pic>
+              </a:graphicData>
+            </a:graphic>
+          </wp:inline>
+        </w:drawing>
+      </w:r>
+    </w:p>
+    <w:p>
+      <w:pPr>
+        <w:pStyle w:val="BodyMS"/>
+        <w:numPr>
+          <w:ilvl w:val="0"/>
+          <w:numId w:val="48"/>
+        </w:numPr>
+      </w:pPr>
+      <w:r>
+        <w:t>In the shared access policies screen, select “service”.  This is a policy and connection string that only has the permissions to connect to the backend services (i.e if it gets out, no devices can use it to connect).  From this screen, Copy the “Connection String – Primary Key” and paste into Notepad for later use</w:t>
+      </w:r>
+    </w:p>
+    <w:p>
+      <w:pPr>
+        <w:pStyle w:val="BodyMS"/>
+        <w:ind w:left="720"/>
+      </w:pPr>
+      <w:r>
+        <w:rPr>
+          <w:noProof/>
+        </w:rPr>
+        <w:lastRenderedPageBreak/>
+        <w:drawing>
+          <wp:inline distT="0" distB="0" distL="0" distR="0" wp14:anchorId="028453CC" wp14:editId="4E365B2E">
+            <wp:extent cx="5732145" cy="3154680"/>
+            <wp:effectExtent l="0" t="0" r="1905" b="7620"/>
+            <wp:docPr id="15" name="Picture 15"/>
+            <wp:cNvGraphicFramePr>
+              <a:graphicFrameLocks xmlns:a="http://schemas.openxmlformats.org/drawingml/2006/main" noChangeAspect="1"/>
+            </wp:cNvGraphicFramePr>
+            <a:graphic xmlns:a="http://schemas.openxmlformats.org/drawingml/2006/main">
+              <a:graphicData uri="http://schemas.openxmlformats.org/drawingml/2006/picture">
+                <pic:pic xmlns:pic="http://schemas.openxmlformats.org/drawingml/2006/picture">
+                  <pic:nvPicPr>
+                    <pic:cNvPr id="1" name=""/>
+                    <pic:cNvPicPr/>
+                  </pic:nvPicPr>
+                  <pic:blipFill>
+                    <a:blip r:embed="rId28"/>
+                    <a:stretch>
+                      <a:fillRect/>
+                    </a:stretch>
+                  </pic:blipFill>
+                  <pic:spPr>
+                    <a:xfrm>
+                      <a:off x="0" y="0"/>
+                      <a:ext cx="5732145" cy="3154680"/>
+                    </a:xfrm>
+                    <a:prstGeom prst="rect">
+                      <a:avLst/>
+                    </a:prstGeom>
+                  </pic:spPr>
+                </pic:pic>
+              </a:graphicData>
+            </a:graphic>
+          </wp:inline>
+        </w:drawing>
+      </w:r>
+    </w:p>
+    <w:p>
+      <w:pPr>
+        <w:pStyle w:val="BodyMS"/>
+        <w:numPr>
+          <w:ilvl w:val="0"/>
+          <w:numId w:val="48"/>
+        </w:numPr>
+      </w:pPr>
+      <w:r>
+        <w:t>Now we are ready to write our Azure Function</w:t>
+      </w:r>
+    </w:p>
+    <w:p>
+      <w:pPr>
+        <w:pStyle w:val="Heading2MS"/>
       </w:pPr>
     </w:p>
     <w:p>
@@ -2525,8 +2725,867 @@
         </w:rPr>
       </w:pPr>
       <w:r>
+        <w:br w:type="page"/>
+      </w:r>
+    </w:p>
+    <w:p>
+      <w:pPr>
+        <w:pStyle w:val="Heading2MS"/>
+      </w:pPr>
+      <w:r>
         <w:lastRenderedPageBreak/>
-        <w:br w:type="page"/>
+        <w:t xml:space="preserve">3.) </w:t>
+      </w:r>
+      <w:r>
+        <w:t>Add reference to the Azure IoTHub Service SDK</w:t>
+      </w:r>
+      <w:bookmarkEnd w:id="5"/>
+    </w:p>
+    <w:p>
+      <w:pPr>
+        <w:pStyle w:val="BodyMS"/>
+      </w:pPr>
+      <w:r>
+        <w:t>In lab 2, we leveraged the Azure IoTHub *device* SDK to allow a device to connection to IoTHub and send and receive messages from it.  For a ‘back end’ process like our Azure Function to send a command to a device, it needs to use the *service* side SDK for Azure IoT Hub.</w:t>
+      </w:r>
+    </w:p>
+    <w:p>
+      <w:pPr>
+        <w:pStyle w:val="BodyMS"/>
+      </w:pPr>
+      <w:r>
+        <w:t>To use the SDK, we need to ‘install’ it in our Function App and set a reference to it.  We will do so leveraging a Nuget package (the .NET equivalent of apt-get or npm for linux and Node).  We will reference the package in a config file, and the Azure Functions framework will automatically download and install it in our Function App</w:t>
+      </w:r>
+      <w:r>
+        <w:t>.</w:t>
+      </w:r>
+    </w:p>
+    <w:p>
+      <w:pPr>
+        <w:pStyle w:val="BodyMS"/>
+        <w:numPr>
+          <w:ilvl w:val="0"/>
+          <w:numId w:val="47"/>
+        </w:numPr>
+      </w:pPr>
+      <w:r>
+        <w:t>The first step is to create a config file to hold our reference to the Azure IoTHub Service SDK (which is in the Microsoft.Azure.Devices namespace).  The name of our file should be project.json and it is located in the folder of our Azure Function</w:t>
+      </w:r>
+    </w:p>
+    <w:p>
+      <w:pPr>
+        <w:pStyle w:val="BodyMS"/>
+        <w:numPr>
+          <w:ilvl w:val="0"/>
+          <w:numId w:val="47"/>
+        </w:numPr>
+      </w:pPr>
+      <w:r>
+        <w:t>In the “develop” tab of your Azure Function, click on “View Files” right below the code editing box</w:t>
+      </w:r>
+    </w:p>
+    <w:p>
+      <w:pPr>
+        <w:pStyle w:val="BodyMS"/>
+        <w:ind w:left="720"/>
+      </w:pPr>
+      <w:r>
+        <w:rPr>
+          <w:noProof/>
+        </w:rPr>
+        <w:drawing>
+          <wp:inline distT="0" distB="0" distL="0" distR="0" wp14:anchorId="385B9BC4" wp14:editId="075CA36E">
+            <wp:extent cx="5732145" cy="3286760"/>
+            <wp:effectExtent l="0" t="0" r="1905" b="8890"/>
+            <wp:docPr id="10" name="Picture 10"/>
+            <wp:cNvGraphicFramePr>
+              <a:graphicFrameLocks xmlns:a="http://schemas.openxmlformats.org/drawingml/2006/main" noChangeAspect="1"/>
+            </wp:cNvGraphicFramePr>
+            <a:graphic xmlns:a="http://schemas.openxmlformats.org/drawingml/2006/main">
+              <a:graphicData uri="http://schemas.openxmlformats.org/drawingml/2006/picture">
+                <pic:pic xmlns:pic="http://schemas.openxmlformats.org/drawingml/2006/picture">
+                  <pic:nvPicPr>
+                    <pic:cNvPr id="1" name=""/>
+                    <pic:cNvPicPr/>
+                  </pic:nvPicPr>
+                  <pic:blipFill>
+                    <a:blip r:embed="rId29"/>
+                    <a:stretch>
+                      <a:fillRect/>
+                    </a:stretch>
+                  </pic:blipFill>
+                  <pic:spPr>
+                    <a:xfrm>
+                      <a:off x="0" y="0"/>
+                      <a:ext cx="5732145" cy="3286760"/>
+                    </a:xfrm>
+                    <a:prstGeom prst="rect">
+                      <a:avLst/>
+                    </a:prstGeom>
+                  </pic:spPr>
+                </pic:pic>
+              </a:graphicData>
+            </a:graphic>
+          </wp:inline>
+        </w:drawing>
+      </w:r>
+    </w:p>
+    <w:p>
+      <w:pPr>
+        <w:pStyle w:val="BodyMS"/>
+        <w:numPr>
+          <w:ilvl w:val="0"/>
+          <w:numId w:val="47"/>
+        </w:numPr>
+      </w:pPr>
+      <w:r>
+        <w:t xml:space="preserve">This displays the files associated with our function.  At this point, we have only two (function.json and run.csx).  </w:t>
+      </w:r>
+    </w:p>
+    <w:p>
+      <w:pPr>
+        <w:pStyle w:val="BodyMS"/>
+        <w:numPr>
+          <w:ilvl w:val="0"/>
+          <w:numId w:val="47"/>
+        </w:numPr>
+      </w:pPr>
+      <w:r>
+        <w:t>Click on the “+” to add a file, and name your file ‘project.json’</w:t>
+      </w:r>
+    </w:p>
+    <w:p>
+      <w:pPr>
+        <w:pStyle w:val="BodyMS"/>
+        <w:ind w:left="720"/>
+      </w:pPr>
+      <w:r>
+        <w:rPr>
+          <w:noProof/>
+        </w:rPr>
+        <w:lastRenderedPageBreak/>
+        <w:drawing>
+          <wp:inline distT="0" distB="0" distL="0" distR="0" wp14:anchorId="74D286D8" wp14:editId="06897BDC">
+            <wp:extent cx="5732145" cy="3763010"/>
+            <wp:effectExtent l="0" t="0" r="1905" b="8890"/>
+            <wp:docPr id="11" name="Picture 11"/>
+            <wp:cNvGraphicFramePr>
+              <a:graphicFrameLocks xmlns:a="http://schemas.openxmlformats.org/drawingml/2006/main" noChangeAspect="1"/>
+            </wp:cNvGraphicFramePr>
+            <a:graphic xmlns:a="http://schemas.openxmlformats.org/drawingml/2006/main">
+              <a:graphicData uri="http://schemas.openxmlformats.org/drawingml/2006/picture">
+                <pic:pic xmlns:pic="http://schemas.openxmlformats.org/drawingml/2006/picture">
+                  <pic:nvPicPr>
+                    <pic:cNvPr id="1" name=""/>
+                    <pic:cNvPicPr/>
+                  </pic:nvPicPr>
+                  <pic:blipFill>
+                    <a:blip r:embed="rId30"/>
+                    <a:stretch>
+                      <a:fillRect/>
+                    </a:stretch>
+                  </pic:blipFill>
+                  <pic:spPr>
+                    <a:xfrm>
+                      <a:off x="0" y="0"/>
+                      <a:ext cx="5732145" cy="3763010"/>
+                    </a:xfrm>
+                    <a:prstGeom prst="rect">
+                      <a:avLst/>
+                    </a:prstGeom>
+                  </pic:spPr>
+                </pic:pic>
+              </a:graphicData>
+            </a:graphic>
+          </wp:inline>
+        </w:drawing>
+      </w:r>
+    </w:p>
+    <w:p>
+      <w:pPr>
+        <w:pStyle w:val="BodyMS"/>
+        <w:numPr>
+          <w:ilvl w:val="0"/>
+          <w:numId w:val="47"/>
+        </w:numPr>
+      </w:pPr>
+      <w:r>
+        <w:t>The project.json file will then be open in the editor</w:t>
+      </w:r>
+      <w:r>
+        <w:t>.  Copy and paste the following into the file and hit save</w:t>
+      </w:r>
+    </w:p>
+    <w:p>
+      <w:pPr>
+        <w:pStyle w:val="BodyMS"/>
+        <w:ind w:left="720"/>
+        <w:rPr>
+          <w:rFonts w:ascii="Courier New" w:hAnsi="Courier New" w:cs="Courier New"/>
+        </w:rPr>
+      </w:pPr>
+      <w:r>
+        <w:rPr>
+          <w:rFonts w:ascii="Courier New" w:hAnsi="Courier New" w:cs="Courier New"/>
+        </w:rPr>
+        <w:t>{</w:t>
+      </w:r>
+    </w:p>
+    <w:p>
+      <w:pPr>
+        <w:pStyle w:val="BodyMS"/>
+        <w:ind w:left="720"/>
+        <w:rPr>
+          <w:rFonts w:ascii="Courier New" w:hAnsi="Courier New" w:cs="Courier New"/>
+        </w:rPr>
+      </w:pPr>
+      <w:r>
+        <w:rPr>
+          <w:rFonts w:ascii="Courier New" w:hAnsi="Courier New" w:cs="Courier New"/>
+        </w:rPr>
+        <w:t xml:space="preserve">  "frameworks": {</w:t>
+      </w:r>
+    </w:p>
+    <w:p>
+      <w:pPr>
+        <w:pStyle w:val="BodyMS"/>
+        <w:ind w:left="720"/>
+        <w:rPr>
+          <w:rFonts w:ascii="Courier New" w:hAnsi="Courier New" w:cs="Courier New"/>
+        </w:rPr>
+      </w:pPr>
+      <w:r>
+        <w:rPr>
+          <w:rFonts w:ascii="Courier New" w:hAnsi="Courier New" w:cs="Courier New"/>
+        </w:rPr>
+        <w:t xml:space="preserve">    "net46":{</w:t>
+      </w:r>
+    </w:p>
+    <w:p>
+      <w:pPr>
+        <w:pStyle w:val="BodyMS"/>
+        <w:ind w:left="720"/>
+        <w:rPr>
+          <w:rFonts w:ascii="Courier New" w:hAnsi="Courier New" w:cs="Courier New"/>
+        </w:rPr>
+      </w:pPr>
+      <w:r>
+        <w:rPr>
+          <w:rFonts w:ascii="Courier New" w:hAnsi="Courier New" w:cs="Courier New"/>
+        </w:rPr>
+        <w:t xml:space="preserve">      "dependencies": </w:t>
+      </w:r>
+    </w:p>
+    <w:p>
+      <w:pPr>
+        <w:pStyle w:val="BodyMS"/>
+        <w:ind w:left="720"/>
+        <w:rPr>
+          <w:rFonts w:ascii="Courier New" w:hAnsi="Courier New" w:cs="Courier New"/>
+        </w:rPr>
+      </w:pPr>
+      <w:r>
+        <w:rPr>
+          <w:rFonts w:ascii="Courier New" w:hAnsi="Courier New" w:cs="Courier New"/>
+        </w:rPr>
+        <w:t xml:space="preserve">      {"Microsoft.Azure.Devices": "1.0.15"}</w:t>
+      </w:r>
+    </w:p>
+    <w:p>
+      <w:pPr>
+        <w:pStyle w:val="BodyMS"/>
+        <w:ind w:left="720"/>
+        <w:rPr>
+          <w:rFonts w:ascii="Courier New" w:hAnsi="Courier New" w:cs="Courier New"/>
+        </w:rPr>
+      </w:pPr>
+      <w:r>
+        <w:rPr>
+          <w:rFonts w:ascii="Courier New" w:hAnsi="Courier New" w:cs="Courier New"/>
+        </w:rPr>
+        <w:t xml:space="preserve">    }</w:t>
+      </w:r>
+    </w:p>
+    <w:p>
+      <w:pPr>
+        <w:pStyle w:val="BodyMS"/>
+        <w:ind w:left="720"/>
+        <w:rPr>
+          <w:rFonts w:ascii="Courier New" w:hAnsi="Courier New" w:cs="Courier New"/>
+        </w:rPr>
+      </w:pPr>
+      <w:r>
+        <w:rPr>
+          <w:rFonts w:ascii="Courier New" w:hAnsi="Courier New" w:cs="Courier New"/>
+        </w:rPr>
+        <w:t xml:space="preserve">   }</w:t>
+      </w:r>
+    </w:p>
+    <w:p>
+      <w:pPr>
+        <w:pStyle w:val="BodyMS"/>
+        <w:ind w:left="720"/>
+        <w:rPr>
+          <w:rFonts w:ascii="Courier New" w:hAnsi="Courier New" w:cs="Courier New"/>
+        </w:rPr>
+      </w:pPr>
+      <w:r>
+        <w:rPr>
+          <w:rFonts w:ascii="Courier New" w:hAnsi="Courier New" w:cs="Courier New"/>
+        </w:rPr>
+        <w:t>}</w:t>
+      </w:r>
+    </w:p>
+    <w:p>
+      <w:pPr>
+        <w:pStyle w:val="BodyMS"/>
+        <w:numPr>
+          <w:ilvl w:val="0"/>
+          <w:numId w:val="47"/>
+        </w:numPr>
+      </w:pPr>
+      <w:r>
+        <w:t>This tells the Azure Functions framework that we want to use version 1.0.15 of the Microsoft.Azure.Devices nuget package (the latest version).  The framework will download and install the package.  You should see information in the log window similar to the below which indicates that the package was successfully installed.</w:t>
+      </w:r>
+    </w:p>
+    <w:p>
+      <w:pPr>
+        <w:pStyle w:val="BodyMS"/>
+        <w:ind w:left="720"/>
+      </w:pPr>
+      <w:r>
+        <w:rPr>
+          <w:noProof/>
+        </w:rPr>
+        <w:lastRenderedPageBreak/>
+        <w:drawing>
+          <wp:inline distT="0" distB="0" distL="0" distR="0" wp14:anchorId="7A925DDF" wp14:editId="5AE9C7C3">
+            <wp:extent cx="5732145" cy="2390140"/>
+            <wp:effectExtent l="0" t="0" r="1905" b="0"/>
+            <wp:docPr id="12" name="Picture 12"/>
+            <wp:cNvGraphicFramePr>
+              <a:graphicFrameLocks xmlns:a="http://schemas.openxmlformats.org/drawingml/2006/main" noChangeAspect="1"/>
+            </wp:cNvGraphicFramePr>
+            <a:graphic xmlns:a="http://schemas.openxmlformats.org/drawingml/2006/main">
+              <a:graphicData uri="http://schemas.openxmlformats.org/drawingml/2006/picture">
+                <pic:pic xmlns:pic="http://schemas.openxmlformats.org/drawingml/2006/picture">
+                  <pic:nvPicPr>
+                    <pic:cNvPr id="1" name=""/>
+                    <pic:cNvPicPr/>
+                  </pic:nvPicPr>
+                  <pic:blipFill>
+                    <a:blip r:embed="rId31"/>
+                    <a:stretch>
+                      <a:fillRect/>
+                    </a:stretch>
+                  </pic:blipFill>
+                  <pic:spPr>
+                    <a:xfrm>
+                      <a:off x="0" y="0"/>
+                      <a:ext cx="5732145" cy="2390140"/>
+                    </a:xfrm>
+                    <a:prstGeom prst="rect">
+                      <a:avLst/>
+                    </a:prstGeom>
+                  </pic:spPr>
+                </pic:pic>
+              </a:graphicData>
+            </a:graphic>
+          </wp:inline>
+        </w:drawing>
+      </w:r>
+    </w:p>
+    <w:p>
+      <w:pPr>
+        <w:pStyle w:val="BodyMS"/>
+        <w:numPr>
+          <w:ilvl w:val="0"/>
+          <w:numId w:val="47"/>
+        </w:numPr>
+      </w:pPr>
+      <w:r>
+        <w:t>Click back on the run.csx file (which is where our ‘code’ is) to bring back up the code in the editor.  (Feel free to click the “hide files” button below the editor at this point to reclaim screen real estate --- the rest of our work will be in run.csx)</w:t>
+      </w:r>
+    </w:p>
+    <w:p>
+      <w:pPr>
+        <w:pStyle w:val="BodyMS"/>
+        <w:numPr>
+          <w:ilvl w:val="0"/>
+          <w:numId w:val="47"/>
+        </w:numPr>
+      </w:pPr>
+      <w:r>
+        <w:t xml:space="preserve">At the top of the file, right below “using System;”, add these two lines.  This tells the framework that we will be using objects out of those two namespaces (for compiler name resolution purposes).   Because the vast majority of data from </w:t>
+      </w:r>
+      <w:r>
+        <w:t xml:space="preserve">ASA will be either JSON or CSV (and because the Azure Function internals use it anyway </w:t>
+      </w:r>
+      <w:r>
+        <w:sym w:font="Wingdings" w:char="F04A"/>
+      </w:r>
+      <w:r>
+        <w:t>), the open source JSON parser from Newtonsoft is already referenced automatically by the framework and we don’t have to explicitly install it like we did with the IoTHub Service SDK</w:t>
+      </w:r>
+      <w:r>
+        <w:t>.  System.Text is included so we can encode our command as an array of bytes</w:t>
+      </w:r>
+    </w:p>
+    <w:p>
+      <w:pPr>
+        <w:pStyle w:val="BodyMS"/>
+        <w:ind w:left="720"/>
+        <w:rPr>
+          <w:rFonts w:ascii="Courier New" w:hAnsi="Courier New" w:cs="Courier New"/>
+        </w:rPr>
+      </w:pPr>
+      <w:r>
+        <w:rPr>
+          <w:rFonts w:ascii="Courier New" w:hAnsi="Courier New" w:cs="Courier New"/>
+        </w:rPr>
+        <w:t>using Microsoft.Azure.Devices;</w:t>
+      </w:r>
+    </w:p>
+    <w:p>
+      <w:pPr>
+        <w:pStyle w:val="BodyMS"/>
+        <w:ind w:left="720"/>
+        <w:rPr>
+          <w:rFonts w:ascii="Courier New" w:hAnsi="Courier New" w:cs="Courier New"/>
+        </w:rPr>
+      </w:pPr>
+      <w:r>
+        <w:rPr>
+          <w:rFonts w:ascii="Courier New" w:hAnsi="Courier New" w:cs="Courier New"/>
+        </w:rPr>
+        <w:t>using Newtonsoft.Json</w:t>
+      </w:r>
+      <w:r>
+        <w:rPr>
+          <w:rFonts w:ascii="Courier New" w:hAnsi="Courier New" w:cs="Courier New"/>
+        </w:rPr>
+        <w:t>.Linq</w:t>
+      </w:r>
+      <w:r>
+        <w:rPr>
+          <w:rFonts w:ascii="Courier New" w:hAnsi="Courier New" w:cs="Courier New"/>
+        </w:rPr>
+        <w:t>;</w:t>
+      </w:r>
+    </w:p>
+    <w:p>
+      <w:pPr>
+        <w:pStyle w:val="BodyMS"/>
+        <w:ind w:left="720"/>
+        <w:rPr>
+          <w:rFonts w:ascii="Courier New" w:hAnsi="Courier New" w:cs="Courier New"/>
+        </w:rPr>
+      </w:pPr>
+      <w:r>
+        <w:rPr>
+          <w:rFonts w:ascii="Courier New" w:hAnsi="Courier New" w:cs="Courier New"/>
+        </w:rPr>
+        <w:t xml:space="preserve">using </w:t>
+      </w:r>
+      <w:r>
+        <w:rPr>
+          <w:rFonts w:ascii="Courier New" w:hAnsi="Courier New" w:cs="Courier New"/>
+        </w:rPr>
+        <w:t>System.Text;</w:t>
+      </w:r>
+    </w:p>
+    <w:p>
+      <w:pPr>
+        <w:pStyle w:val="BodyMS"/>
+        <w:numPr>
+          <w:ilvl w:val="0"/>
+          <w:numId w:val="47"/>
+        </w:numPr>
+      </w:pPr>
+      <w:r>
+        <w:t>Now for our code.  Within the Run function, underneath the first ‘logging’ line, enter the code below</w:t>
+      </w:r>
+    </w:p>
+    <w:p>
+      <w:pPr>
+        <w:pStyle w:val="BodyMS"/>
+        <w:ind w:left="360"/>
+        <w:rPr>
+          <w:rFonts w:ascii="Courier New" w:hAnsi="Courier New" w:cs="Courier New"/>
+        </w:rPr>
+      </w:pPr>
+      <w:r>
+        <w:rPr>
+          <w:rFonts w:ascii="Courier New" w:hAnsi="Courier New" w:cs="Courier New"/>
+        </w:rPr>
+        <w:t xml:space="preserve">    // Service Client is the object used to talk to the IoTHub command &amp; control APIs</w:t>
+      </w:r>
+    </w:p>
+    <w:p>
+      <w:pPr>
+        <w:pStyle w:val="BodyMS"/>
+        <w:ind w:left="360"/>
+        <w:rPr>
+          <w:rFonts w:ascii="Courier New" w:hAnsi="Courier New" w:cs="Courier New"/>
+        </w:rPr>
+      </w:pPr>
+      <w:r>
+        <w:rPr>
+          <w:rFonts w:ascii="Courier New" w:hAnsi="Courier New" w:cs="Courier New"/>
+        </w:rPr>
+        <w:t xml:space="preserve">    ServiceClient serviceClient;</w:t>
+      </w:r>
+    </w:p>
+    <w:p>
+      <w:pPr>
+        <w:pStyle w:val="BodyMS"/>
+        <w:ind w:firstLine="360"/>
+        <w:rPr>
+          <w:rFonts w:ascii="Courier New" w:hAnsi="Courier New" w:cs="Courier New"/>
+        </w:rPr>
+      </w:pPr>
+      <w:r>
+        <w:rPr>
+          <w:rFonts w:ascii="Courier New" w:hAnsi="Courier New" w:cs="Courier New"/>
+        </w:rPr>
+        <w:t xml:space="preserve">   // normally, the connection string would be stored securely in configuration..  but, it's a demo :-)</w:t>
+      </w:r>
+    </w:p>
+    <w:p>
+      <w:pPr>
+        <w:pStyle w:val="BodyMS"/>
+        <w:ind w:left="360"/>
+        <w:rPr>
+          <w:rFonts w:ascii="Courier New" w:hAnsi="Courier New" w:cs="Courier New"/>
+        </w:rPr>
+      </w:pPr>
+      <w:r>
+        <w:rPr>
+          <w:rFonts w:ascii="Courier New" w:hAnsi="Courier New" w:cs="Courier New"/>
+        </w:rPr>
+        <w:t xml:space="preserve">    string connectionString = "HostName=stevebusrm2.azure-devices.net;SharedAccessKeyName=service;SharedAccessKey=WMa75eH78yB6bXzOKV2xIRtTeaWflVGCRr8rUX+nPMk=";</w:t>
+      </w:r>
+    </w:p>
+    <w:p>
+      <w:pPr>
+        <w:pStyle w:val="BodyMS"/>
+        <w:ind w:left="360"/>
+        <w:rPr>
+          <w:rFonts w:ascii="Courier New" w:hAnsi="Courier New" w:cs="Courier New"/>
+        </w:rPr>
+      </w:pPr>
+      <w:r>
+        <w:rPr>
+          <w:rFonts w:ascii="Courier New" w:hAnsi="Courier New" w:cs="Courier New"/>
+        </w:rPr>
+        <w:t xml:space="preserve">    serviceClient = ServiceClient.CreateFromConnectionString(connectionString);</w:t>
+      </w:r>
+    </w:p>
+    <w:p>
+      <w:pPr>
+        <w:pStyle w:val="BodyMS"/>
+        <w:ind w:left="360"/>
+        <w:rPr>
+          <w:rFonts w:ascii="Courier New" w:hAnsi="Courier New" w:cs="Courier New"/>
+        </w:rPr>
+      </w:pPr>
+      <w:r>
+        <w:rPr>
+          <w:rFonts w:ascii="Courier New" w:hAnsi="Courier New" w:cs="Courier New"/>
+        </w:rPr>
+        <w:t xml:space="preserve">    // parse the JSON object from the queue</w:t>
+      </w:r>
+    </w:p>
+    <w:p>
+      <w:pPr>
+        <w:pStyle w:val="BodyMS"/>
+        <w:ind w:left="360"/>
+        <w:rPr>
+          <w:rFonts w:ascii="Courier New" w:hAnsi="Courier New" w:cs="Courier New"/>
+        </w:rPr>
+      </w:pPr>
+      <w:r>
+        <w:rPr>
+          <w:rFonts w:ascii="Courier New" w:hAnsi="Courier New" w:cs="Courier New"/>
+        </w:rPr>
+        <w:t xml:space="preserve">    dynamic jsonData = JObject.Parse(myEventHubMessage); </w:t>
+      </w:r>
+    </w:p>
+    <w:p>
+      <w:pPr>
+        <w:pStyle w:val="BodyMS"/>
+        <w:ind w:left="360"/>
+        <w:rPr>
+          <w:rFonts w:ascii="Courier New" w:hAnsi="Courier New" w:cs="Courier New"/>
+        </w:rPr>
+      </w:pPr>
+      <w:r>
+        <w:rPr>
+          <w:rFonts w:ascii="Courier New" w:hAnsi="Courier New" w:cs="Courier New"/>
+        </w:rPr>
+        <w:t xml:space="preserve">    // pull out the device ID and whether it's a high or low temp state</w:t>
+      </w:r>
+    </w:p>
+    <w:p>
+      <w:pPr>
+        <w:pStyle w:val="BodyMS"/>
+        <w:ind w:left="360"/>
+        <w:rPr>
+          <w:rFonts w:ascii="Courier New" w:hAnsi="Courier New" w:cs="Courier New"/>
+        </w:rPr>
+      </w:pPr>
+      <w:r>
+        <w:rPr>
+          <w:rFonts w:ascii="Courier New" w:hAnsi="Courier New" w:cs="Courier New"/>
+        </w:rPr>
+        <w:lastRenderedPageBreak/>
+        <w:t xml:space="preserve">    string deviceID = jsonData["deviceid"].ToString();</w:t>
+      </w:r>
+    </w:p>
+    <w:p>
+      <w:pPr>
+        <w:pStyle w:val="BodyMS"/>
+        <w:ind w:left="360"/>
+        <w:rPr>
+          <w:rFonts w:ascii="Courier New" w:hAnsi="Courier New" w:cs="Courier New"/>
+        </w:rPr>
+      </w:pPr>
+      <w:r>
+        <w:rPr>
+          <w:rFonts w:ascii="Courier New" w:hAnsi="Courier New" w:cs="Courier New"/>
+        </w:rPr>
+        <w:t xml:space="preserve">    string alertTempState = jsonData["tempstate"].ToString();</w:t>
+      </w:r>
+    </w:p>
+    <w:p>
+      <w:pPr>
+        <w:pStyle w:val="BodyMS"/>
+        <w:ind w:left="360"/>
+        <w:rPr>
+          <w:rFonts w:ascii="Courier New" w:hAnsi="Courier New" w:cs="Courier New"/>
+        </w:rPr>
+      </w:pPr>
+      <w:r>
+        <w:rPr>
+          <w:rFonts w:ascii="Courier New" w:hAnsi="Courier New" w:cs="Courier New"/>
+        </w:rPr>
+        <w:t xml:space="preserve">    // if low, turn off, otherwise turn on</w:t>
+      </w:r>
+    </w:p>
+    <w:p>
+      <w:pPr>
+        <w:pStyle w:val="BodyMS"/>
+        <w:ind w:left="360"/>
+        <w:rPr>
+          <w:rFonts w:ascii="Courier New" w:hAnsi="Courier New" w:cs="Courier New"/>
+        </w:rPr>
+      </w:pPr>
+      <w:r>
+        <w:rPr>
+          <w:rFonts w:ascii="Courier New" w:hAnsi="Courier New" w:cs="Courier New"/>
+        </w:rPr>
+        <w:t xml:space="preserve">    string command = "OFF";</w:t>
+      </w:r>
+    </w:p>
+    <w:p>
+      <w:pPr>
+        <w:pStyle w:val="BodyMS"/>
+        <w:ind w:left="360"/>
+        <w:rPr>
+          <w:rFonts w:ascii="Courier New" w:hAnsi="Courier New" w:cs="Courier New"/>
+        </w:rPr>
+      </w:pPr>
+      <w:r>
+        <w:rPr>
+          <w:rFonts w:ascii="Courier New" w:hAnsi="Courier New" w:cs="Courier New"/>
+        </w:rPr>
+        <w:t xml:space="preserve">    if(alertTempState == "OVER")</w:t>
+      </w:r>
+    </w:p>
+    <w:p>
+      <w:pPr>
+        <w:pStyle w:val="BodyMS"/>
+        <w:ind w:left="360"/>
+        <w:rPr>
+          <w:rFonts w:ascii="Courier New" w:hAnsi="Courier New" w:cs="Courier New"/>
+        </w:rPr>
+      </w:pPr>
+      <w:r>
+        <w:rPr>
+          <w:rFonts w:ascii="Courier New" w:hAnsi="Courier New" w:cs="Courier New"/>
+        </w:rPr>
+        <w:t xml:space="preserve">    {</w:t>
+      </w:r>
+    </w:p>
+    <w:p>
+      <w:pPr>
+        <w:pStyle w:val="BodyMS"/>
+        <w:ind w:left="360"/>
+        <w:rPr>
+          <w:rFonts w:ascii="Courier New" w:hAnsi="Courier New" w:cs="Courier New"/>
+        </w:rPr>
+      </w:pPr>
+      <w:r>
+        <w:rPr>
+          <w:rFonts w:ascii="Courier New" w:hAnsi="Courier New" w:cs="Courier New"/>
+        </w:rPr>
+        <w:t xml:space="preserve">         command = "ON";</w:t>
+      </w:r>
+    </w:p>
+    <w:p>
+      <w:pPr>
+        <w:pStyle w:val="BodyMS"/>
+        <w:ind w:left="360"/>
+        <w:rPr>
+          <w:rFonts w:ascii="Courier New" w:hAnsi="Courier New" w:cs="Courier New"/>
+        </w:rPr>
+      </w:pPr>
+      <w:r>
+        <w:rPr>
+          <w:rFonts w:ascii="Courier New" w:hAnsi="Courier New" w:cs="Courier New"/>
+        </w:rPr>
+        <w:t xml:space="preserve">         log.Info("High threshold violated, sending 'ON' command");</w:t>
+      </w:r>
+    </w:p>
+    <w:p>
+      <w:pPr>
+        <w:pStyle w:val="BodyMS"/>
+        <w:ind w:left="360"/>
+        <w:rPr>
+          <w:rFonts w:ascii="Courier New" w:hAnsi="Courier New" w:cs="Courier New"/>
+        </w:rPr>
+      </w:pPr>
+      <w:r>
+        <w:rPr>
+          <w:rFonts w:ascii="Courier New" w:hAnsi="Courier New" w:cs="Courier New"/>
+        </w:rPr>
+        <w:t xml:space="preserve">    }   </w:t>
+      </w:r>
+    </w:p>
+    <w:p>
+      <w:pPr>
+        <w:pStyle w:val="BodyMS"/>
+        <w:ind w:left="360"/>
+        <w:rPr>
+          <w:rFonts w:ascii="Courier New" w:hAnsi="Courier New" w:cs="Courier New"/>
+        </w:rPr>
+      </w:pPr>
+      <w:r>
+        <w:rPr>
+          <w:rFonts w:ascii="Courier New" w:hAnsi="Courier New" w:cs="Courier New"/>
+        </w:rPr>
+        <w:t xml:space="preserve">    else</w:t>
+      </w:r>
+    </w:p>
+    <w:p>
+      <w:pPr>
+        <w:pStyle w:val="BodyMS"/>
+        <w:ind w:left="360"/>
+        <w:rPr>
+          <w:rFonts w:ascii="Courier New" w:hAnsi="Courier New" w:cs="Courier New"/>
+        </w:rPr>
+      </w:pPr>
+      <w:r>
+        <w:rPr>
+          <w:rFonts w:ascii="Courier New" w:hAnsi="Courier New" w:cs="Courier New"/>
+        </w:rPr>
+        <w:t xml:space="preserve">        log.Info("Temp now below threshold, sending 'OFF' command");</w:t>
+      </w:r>
+    </w:p>
+    <w:p>
+      <w:pPr>
+        <w:pStyle w:val="BodyMS"/>
+        <w:ind w:left="360"/>
+        <w:rPr>
+          <w:rFonts w:ascii="Courier New" w:hAnsi="Courier New" w:cs="Courier New"/>
+        </w:rPr>
+      </w:pPr>
+      <w:r>
+        <w:rPr>
+          <w:rFonts w:ascii="Courier New" w:hAnsi="Courier New" w:cs="Courier New"/>
+        </w:rPr>
+        <w:t xml:space="preserve">    // create a message object to wrap the command and send as an array of bytes</w:t>
+      </w:r>
+    </w:p>
+    <w:p>
+      <w:pPr>
+        <w:pStyle w:val="BodyMS"/>
+        <w:ind w:left="360"/>
+        <w:rPr>
+          <w:rFonts w:ascii="Courier New" w:hAnsi="Courier New" w:cs="Courier New"/>
+        </w:rPr>
+      </w:pPr>
+      <w:r>
+        <w:rPr>
+          <w:rFonts w:ascii="Courier New" w:hAnsi="Courier New" w:cs="Courier New"/>
+        </w:rPr>
+        <w:t xml:space="preserve">    var commandMessage = new Message(Encoding.ASCII.GetBytes(command));</w:t>
+      </w:r>
+    </w:p>
+    <w:p>
+      <w:pPr>
+        <w:pStyle w:val="BodyMS"/>
+        <w:ind w:left="360"/>
+        <w:rPr>
+          <w:rFonts w:ascii="Courier New" w:hAnsi="Courier New" w:cs="Courier New"/>
+        </w:rPr>
+      </w:pPr>
+      <w:r>
+        <w:rPr>
+          <w:rFonts w:ascii="Courier New" w:hAnsi="Courier New" w:cs="Courier New"/>
+        </w:rPr>
+        <w:t xml:space="preserve">    // send the command to the device</w:t>
+      </w:r>
+    </w:p>
+    <w:p>
+      <w:pPr>
+        <w:pStyle w:val="BodyMS"/>
+        <w:ind w:left="360"/>
+        <w:rPr>
+          <w:rFonts w:ascii="Courier New" w:hAnsi="Courier New" w:cs="Courier New"/>
+        </w:rPr>
+      </w:pPr>
+      <w:r>
+        <w:rPr>
+          <w:rFonts w:ascii="Courier New" w:hAnsi="Courier New" w:cs="Courier New"/>
+        </w:rPr>
+        <w:t xml:space="preserve">    serviceClient.SendAsync(deviceID, commandMessage);</w:t>
+      </w:r>
+    </w:p>
+    <w:p>
+      <w:pPr>
+        <w:pStyle w:val="BodyMS"/>
+        <w:numPr>
+          <w:ilvl w:val="0"/>
+          <w:numId w:val="47"/>
+        </w:numPr>
+      </w:pPr>
+      <w:r>
+        <w:t>The comments should be self explanatory, but essentially we create a connection to IoTHub via the ServiceClient object, we then parse the JSON to determine the target deviceID and what kind of message we need to send (on or off), and then create and send the message</w:t>
+      </w:r>
+    </w:p>
+    <w:p>
+      <w:pPr>
+        <w:pStyle w:val="BodyMS"/>
+        <w:numPr>
+          <w:ilvl w:val="0"/>
+          <w:numId w:val="47"/>
+        </w:numPr>
+      </w:pPr>
+      <w:r>
+        <w:t xml:space="preserve"> On your device, hold your fingers around the DHT22 temperature sensor and drive the temperature over 80.  You should see the appropriate debug output in the Azure Function log, you should see the command received in the console for the Raspberry PI, and the LED should come on and stay on.  Once done, release your finger and let the temperature drop back below 80 and you should see the opposite occur.</w:t>
+      </w:r>
+    </w:p>
+    <w:p>
+      <w:pPr>
+        <w:pStyle w:val="BodyMS"/>
+        <w:numPr>
+          <w:ilvl w:val="0"/>
+          <w:numId w:val="47"/>
+        </w:numPr>
+      </w:pPr>
+      <w:r>
+        <w:t>Congratulations – you’ve “round tripped” telemetry data from your device, through the RM-PCS (visualized in the portal), wrote a stream analytics job to look for high temperature alerts, and send a command back to the device to respond to that alert.</w:t>
       </w:r>
     </w:p>
     <w:p>
@@ -2539,7 +3598,7 @@
       </w:pPr>
     </w:p>
     <w:sectPr>
-      <w:footerReference w:type="default" r:id="rId26"/>
+      <w:footerReference w:type="default" r:id="rId32"/>
       <w:type w:val="continuous"/>
       <w:pgSz w:w="11907" w:h="16839" w:code="9"/>
       <w:pgMar w:top="1440" w:right="1440" w:bottom="1440" w:left="1440" w:header="576" w:footer="576" w:gutter="0"/>
@@ -2745,7 +3804,7 @@
         <w:noProof/>
         <w:lang w:val="pt-PT"/>
       </w:rPr>
-      <w:t>9</w:t>
+      <w:t>16</w:t>
     </w:r>
     <w:r>
       <w:rPr>
@@ -3291,7 +4350,7 @@
   <w:abstractNum w:abstractNumId="4" w15:restartNumberingAfterBreak="0">
     <w:nsid w:val="0CD863C6"/>
     <w:multiLevelType w:val="hybridMultilevel"/>
-    <w:tmpl w:val="31AE4C8C"/>
+    <w:tmpl w:val="1B6A2060"/>
     <w:lvl w:ilvl="0" w:tplc="0409000F">
       <w:start w:val="1"/>
       <w:numFmt w:val="decimal"/>
@@ -3641,6 +4700,95 @@
     </w:lvl>
   </w:abstractNum>
   <w:abstractNum w:abstractNumId="8" w15:restartNumberingAfterBreak="0">
+    <w:nsid w:val="14983440"/>
+    <w:multiLevelType w:val="hybridMultilevel"/>
+    <w:tmpl w:val="A92A2D7A"/>
+    <w:lvl w:ilvl="0" w:tplc="BD3E638E">
+      <w:start w:val="1"/>
+      <w:numFmt w:val="decimal"/>
+      <w:lvlText w:val="%1.)"/>
+      <w:lvlJc w:val="left"/>
+      <w:pPr>
+        <w:ind w:left="720" w:hanging="360"/>
+      </w:pPr>
+      <w:rPr>
+        <w:rFonts w:hint="default"/>
+      </w:rPr>
+    </w:lvl>
+    <w:lvl w:ilvl="1" w:tplc="04090019" w:tentative="1">
+      <w:start w:val="1"/>
+      <w:numFmt w:val="lowerLetter"/>
+      <w:lvlText w:val="%2."/>
+      <w:lvlJc w:val="left"/>
+      <w:pPr>
+        <w:ind w:left="1440" w:hanging="360"/>
+      </w:pPr>
+    </w:lvl>
+    <w:lvl w:ilvl="2" w:tplc="0409001B" w:tentative="1">
+      <w:start w:val="1"/>
+      <w:numFmt w:val="lowerRoman"/>
+      <w:lvlText w:val="%3."/>
+      <w:lvlJc w:val="right"/>
+      <w:pPr>
+        <w:ind w:left="2160" w:hanging="180"/>
+      </w:pPr>
+    </w:lvl>
+    <w:lvl w:ilvl="3" w:tplc="0409000F" w:tentative="1">
+      <w:start w:val="1"/>
+      <w:numFmt w:val="decimal"/>
+      <w:lvlText w:val="%4."/>
+      <w:lvlJc w:val="left"/>
+      <w:pPr>
+        <w:ind w:left="2880" w:hanging="360"/>
+      </w:pPr>
+    </w:lvl>
+    <w:lvl w:ilvl="4" w:tplc="04090019" w:tentative="1">
+      <w:start w:val="1"/>
+      <w:numFmt w:val="lowerLetter"/>
+      <w:lvlText w:val="%5."/>
+      <w:lvlJc w:val="left"/>
+      <w:pPr>
+        <w:ind w:left="3600" w:hanging="360"/>
+      </w:pPr>
+    </w:lvl>
+    <w:lvl w:ilvl="5" w:tplc="0409001B" w:tentative="1">
+      <w:start w:val="1"/>
+      <w:numFmt w:val="lowerRoman"/>
+      <w:lvlText w:val="%6."/>
+      <w:lvlJc w:val="right"/>
+      <w:pPr>
+        <w:ind w:left="4320" w:hanging="180"/>
+      </w:pPr>
+    </w:lvl>
+    <w:lvl w:ilvl="6" w:tplc="0409000F" w:tentative="1">
+      <w:start w:val="1"/>
+      <w:numFmt w:val="decimal"/>
+      <w:lvlText w:val="%7."/>
+      <w:lvlJc w:val="left"/>
+      <w:pPr>
+        <w:ind w:left="5040" w:hanging="360"/>
+      </w:pPr>
+    </w:lvl>
+    <w:lvl w:ilvl="7" w:tplc="04090019" w:tentative="1">
+      <w:start w:val="1"/>
+      <w:numFmt w:val="lowerLetter"/>
+      <w:lvlText w:val="%8."/>
+      <w:lvlJc w:val="left"/>
+      <w:pPr>
+        <w:ind w:left="5760" w:hanging="360"/>
+      </w:pPr>
+    </w:lvl>
+    <w:lvl w:ilvl="8" w:tplc="0409001B" w:tentative="1">
+      <w:start w:val="1"/>
+      <w:numFmt w:val="lowerRoman"/>
+      <w:lvlText w:val="%9."/>
+      <w:lvlJc w:val="right"/>
+      <w:pPr>
+        <w:ind w:left="6480" w:hanging="180"/>
+      </w:pPr>
+    </w:lvl>
+  </w:abstractNum>
+  <w:abstractNum w:abstractNumId="9" w15:restartNumberingAfterBreak="0">
     <w:nsid w:val="163C32A6"/>
     <w:multiLevelType w:val="hybridMultilevel"/>
     <w:tmpl w:val="FBA240F6"/>
@@ -3729,7 +4877,7 @@
       </w:pPr>
     </w:lvl>
   </w:abstractNum>
-  <w:abstractNum w:abstractNumId="9" w15:restartNumberingAfterBreak="0">
+  <w:abstractNum w:abstractNumId="10" w15:restartNumberingAfterBreak="0">
     <w:nsid w:val="16573173"/>
     <w:multiLevelType w:val="hybridMultilevel"/>
     <w:tmpl w:val="E0D02640"/>
@@ -3818,7 +4966,7 @@
       </w:pPr>
     </w:lvl>
   </w:abstractNum>
-  <w:abstractNum w:abstractNumId="10" w15:restartNumberingAfterBreak="0">
+  <w:abstractNum w:abstractNumId="11" w15:restartNumberingAfterBreak="0">
     <w:nsid w:val="16FE31F5"/>
     <w:multiLevelType w:val="hybridMultilevel"/>
     <w:tmpl w:val="028AA82A"/>
@@ -3931,7 +5079,7 @@
       </w:rPr>
     </w:lvl>
   </w:abstractNum>
-  <w:abstractNum w:abstractNumId="11" w15:restartNumberingAfterBreak="0">
+  <w:abstractNum w:abstractNumId="12" w15:restartNumberingAfterBreak="0">
     <w:nsid w:val="175D7145"/>
     <w:multiLevelType w:val="hybridMultilevel"/>
     <w:tmpl w:val="1E727780"/>
@@ -4044,7 +5192,7 @@
       </w:rPr>
     </w:lvl>
   </w:abstractNum>
-  <w:abstractNum w:abstractNumId="12" w15:restartNumberingAfterBreak="0">
+  <w:abstractNum w:abstractNumId="13" w15:restartNumberingAfterBreak="0">
     <w:nsid w:val="17BB1A4C"/>
     <w:multiLevelType w:val="hybridMultilevel"/>
     <w:tmpl w:val="82E62B5E"/>
@@ -4133,7 +5281,7 @@
       </w:pPr>
     </w:lvl>
   </w:abstractNum>
-  <w:abstractNum w:abstractNumId="13" w15:restartNumberingAfterBreak="0">
+  <w:abstractNum w:abstractNumId="14" w15:restartNumberingAfterBreak="0">
     <w:nsid w:val="1B914949"/>
     <w:multiLevelType w:val="hybridMultilevel"/>
     <w:tmpl w:val="50F2C918"/>
@@ -4246,7 +5394,7 @@
       </w:rPr>
     </w:lvl>
   </w:abstractNum>
-  <w:abstractNum w:abstractNumId="14" w15:restartNumberingAfterBreak="0">
+  <w:abstractNum w:abstractNumId="15" w15:restartNumberingAfterBreak="0">
     <w:nsid w:val="1CB57282"/>
     <w:multiLevelType w:val="multilevel"/>
     <w:tmpl w:val="CC5C8946"/>
@@ -4367,7 +5515,7 @@
       </w:rPr>
     </w:lvl>
   </w:abstractNum>
-  <w:abstractNum w:abstractNumId="15" w15:restartNumberingAfterBreak="0">
+  <w:abstractNum w:abstractNumId="16" w15:restartNumberingAfterBreak="0">
     <w:nsid w:val="1D7A10DF"/>
     <w:multiLevelType w:val="hybridMultilevel"/>
     <w:tmpl w:val="C2C6C7AA"/>
@@ -4453,7 +5601,7 @@
       </w:pPr>
     </w:lvl>
   </w:abstractNum>
-  <w:abstractNum w:abstractNumId="16" w15:restartNumberingAfterBreak="0">
+  <w:abstractNum w:abstractNumId="17" w15:restartNumberingAfterBreak="0">
     <w:nsid w:val="26780448"/>
     <w:multiLevelType w:val="hybridMultilevel"/>
     <w:tmpl w:val="67D4CEDC"/>
@@ -4542,7 +5690,7 @@
       </w:pPr>
     </w:lvl>
   </w:abstractNum>
-  <w:abstractNum w:abstractNumId="17" w15:restartNumberingAfterBreak="0">
+  <w:abstractNum w:abstractNumId="18" w15:restartNumberingAfterBreak="0">
     <w:nsid w:val="2708281B"/>
     <w:multiLevelType w:val="hybridMultilevel"/>
     <w:tmpl w:val="A4C6D5FE"/>
@@ -4628,7 +5776,7 @@
       </w:pPr>
     </w:lvl>
   </w:abstractNum>
-  <w:abstractNum w:abstractNumId="18" w15:restartNumberingAfterBreak="0">
+  <w:abstractNum w:abstractNumId="19" w15:restartNumberingAfterBreak="0">
     <w:nsid w:val="2A326EC8"/>
     <w:multiLevelType w:val="hybridMultilevel"/>
     <w:tmpl w:val="6ADE370E"/>
@@ -4741,7 +5889,7 @@
       </w:rPr>
     </w:lvl>
   </w:abstractNum>
-  <w:abstractNum w:abstractNumId="19" w15:restartNumberingAfterBreak="0">
+  <w:abstractNum w:abstractNumId="20" w15:restartNumberingAfterBreak="0">
     <w:nsid w:val="2C8C2535"/>
     <w:multiLevelType w:val="hybridMultilevel"/>
     <w:tmpl w:val="FB7C6D40"/>
@@ -4854,7 +6002,7 @@
       </w:rPr>
     </w:lvl>
   </w:abstractNum>
-  <w:abstractNum w:abstractNumId="20" w15:restartNumberingAfterBreak="0">
+  <w:abstractNum w:abstractNumId="21" w15:restartNumberingAfterBreak="0">
     <w:nsid w:val="3BD056BC"/>
     <w:multiLevelType w:val="hybridMultilevel"/>
     <w:tmpl w:val="3F9A89BE"/>
@@ -4967,7 +6115,7 @@
       </w:rPr>
     </w:lvl>
   </w:abstractNum>
-  <w:abstractNum w:abstractNumId="21" w15:restartNumberingAfterBreak="0">
+  <w:abstractNum w:abstractNumId="22" w15:restartNumberingAfterBreak="0">
     <w:nsid w:val="3C030FF0"/>
     <w:multiLevelType w:val="hybridMultilevel"/>
     <w:tmpl w:val="9AA2E1FE"/>
@@ -5056,7 +6204,96 @@
       </w:pPr>
     </w:lvl>
   </w:abstractNum>
-  <w:abstractNum w:abstractNumId="22" w15:restartNumberingAfterBreak="0">
+  <w:abstractNum w:abstractNumId="23" w15:restartNumberingAfterBreak="0">
+    <w:nsid w:val="406E7196"/>
+    <w:multiLevelType w:val="hybridMultilevel"/>
+    <w:tmpl w:val="14D0F696"/>
+    <w:lvl w:ilvl="0" w:tplc="FB6AC3C6">
+      <w:start w:val="1"/>
+      <w:numFmt w:val="decimal"/>
+      <w:lvlText w:val="%1.)"/>
+      <w:lvlJc w:val="left"/>
+      <w:pPr>
+        <w:ind w:left="720" w:hanging="360"/>
+      </w:pPr>
+      <w:rPr>
+        <w:rFonts w:hint="default"/>
+      </w:rPr>
+    </w:lvl>
+    <w:lvl w:ilvl="1" w:tplc="04090019" w:tentative="1">
+      <w:start w:val="1"/>
+      <w:numFmt w:val="lowerLetter"/>
+      <w:lvlText w:val="%2."/>
+      <w:lvlJc w:val="left"/>
+      <w:pPr>
+        <w:ind w:left="1440" w:hanging="360"/>
+      </w:pPr>
+    </w:lvl>
+    <w:lvl w:ilvl="2" w:tplc="0409001B" w:tentative="1">
+      <w:start w:val="1"/>
+      <w:numFmt w:val="lowerRoman"/>
+      <w:lvlText w:val="%3."/>
+      <w:lvlJc w:val="right"/>
+      <w:pPr>
+        <w:ind w:left="2160" w:hanging="180"/>
+      </w:pPr>
+    </w:lvl>
+    <w:lvl w:ilvl="3" w:tplc="0409000F" w:tentative="1">
+      <w:start w:val="1"/>
+      <w:numFmt w:val="decimal"/>
+      <w:lvlText w:val="%4."/>
+      <w:lvlJc w:val="left"/>
+      <w:pPr>
+        <w:ind w:left="2880" w:hanging="360"/>
+      </w:pPr>
+    </w:lvl>
+    <w:lvl w:ilvl="4" w:tplc="04090019" w:tentative="1">
+      <w:start w:val="1"/>
+      <w:numFmt w:val="lowerLetter"/>
+      <w:lvlText w:val="%5."/>
+      <w:lvlJc w:val="left"/>
+      <w:pPr>
+        <w:ind w:left="3600" w:hanging="360"/>
+      </w:pPr>
+    </w:lvl>
+    <w:lvl w:ilvl="5" w:tplc="0409001B" w:tentative="1">
+      <w:start w:val="1"/>
+      <w:numFmt w:val="lowerRoman"/>
+      <w:lvlText w:val="%6."/>
+      <w:lvlJc w:val="right"/>
+      <w:pPr>
+        <w:ind w:left="4320" w:hanging="180"/>
+      </w:pPr>
+    </w:lvl>
+    <w:lvl w:ilvl="6" w:tplc="0409000F" w:tentative="1">
+      <w:start w:val="1"/>
+      <w:numFmt w:val="decimal"/>
+      <w:lvlText w:val="%7."/>
+      <w:lvlJc w:val="left"/>
+      <w:pPr>
+        <w:ind w:left="5040" w:hanging="360"/>
+      </w:pPr>
+    </w:lvl>
+    <w:lvl w:ilvl="7" w:tplc="04090019" w:tentative="1">
+      <w:start w:val="1"/>
+      <w:numFmt w:val="lowerLetter"/>
+      <w:lvlText w:val="%8."/>
+      <w:lvlJc w:val="left"/>
+      <w:pPr>
+        <w:ind w:left="5760" w:hanging="360"/>
+      </w:pPr>
+    </w:lvl>
+    <w:lvl w:ilvl="8" w:tplc="0409001B" w:tentative="1">
+      <w:start w:val="1"/>
+      <w:numFmt w:val="lowerRoman"/>
+      <w:lvlText w:val="%9."/>
+      <w:lvlJc w:val="right"/>
+      <w:pPr>
+        <w:ind w:left="6480" w:hanging="180"/>
+      </w:pPr>
+    </w:lvl>
+  </w:abstractNum>
+  <w:abstractNum w:abstractNumId="24" w15:restartNumberingAfterBreak="0">
     <w:nsid w:val="40757CA7"/>
     <w:multiLevelType w:val="hybridMultilevel"/>
     <w:tmpl w:val="9F5642F6"/>
@@ -5145,7 +6382,7 @@
       </w:pPr>
     </w:lvl>
   </w:abstractNum>
-  <w:abstractNum w:abstractNumId="23" w15:restartNumberingAfterBreak="0">
+  <w:abstractNum w:abstractNumId="25" w15:restartNumberingAfterBreak="0">
     <w:nsid w:val="41E24526"/>
     <w:multiLevelType w:val="multilevel"/>
     <w:tmpl w:val="298AEBE2"/>
@@ -5234,7 +6471,7 @@
       </w:pPr>
     </w:lvl>
   </w:abstractNum>
-  <w:abstractNum w:abstractNumId="24" w15:restartNumberingAfterBreak="0">
+  <w:abstractNum w:abstractNumId="26" w15:restartNumberingAfterBreak="0">
     <w:nsid w:val="4B8022AA"/>
     <w:multiLevelType w:val="hybridMultilevel"/>
     <w:tmpl w:val="17624CF4"/>
@@ -5347,7 +6584,7 @@
       </w:rPr>
     </w:lvl>
   </w:abstractNum>
-  <w:abstractNum w:abstractNumId="25" w15:restartNumberingAfterBreak="0">
+  <w:abstractNum w:abstractNumId="27" w15:restartNumberingAfterBreak="0">
     <w:nsid w:val="4CA92FF3"/>
     <w:multiLevelType w:val="hybridMultilevel"/>
     <w:tmpl w:val="5BEABE56"/>
@@ -5433,7 +6670,7 @@
       </w:pPr>
     </w:lvl>
   </w:abstractNum>
-  <w:abstractNum w:abstractNumId="26" w15:restartNumberingAfterBreak="0">
+  <w:abstractNum w:abstractNumId="28" w15:restartNumberingAfterBreak="0">
     <w:nsid w:val="4CB46CD9"/>
     <w:multiLevelType w:val="hybridMultilevel"/>
     <w:tmpl w:val="0D4C819E"/>
@@ -5522,7 +6759,7 @@
       </w:pPr>
     </w:lvl>
   </w:abstractNum>
-  <w:abstractNum w:abstractNumId="27" w15:restartNumberingAfterBreak="0">
+  <w:abstractNum w:abstractNumId="29" w15:restartNumberingAfterBreak="0">
     <w:nsid w:val="4EA317C0"/>
     <w:multiLevelType w:val="hybridMultilevel"/>
     <w:tmpl w:val="C3D65A5C"/>
@@ -5635,7 +6872,7 @@
       </w:rPr>
     </w:lvl>
   </w:abstractNum>
-  <w:abstractNum w:abstractNumId="28" w15:restartNumberingAfterBreak="0">
+  <w:abstractNum w:abstractNumId="30" w15:restartNumberingAfterBreak="0">
     <w:nsid w:val="53244245"/>
     <w:multiLevelType w:val="multilevel"/>
     <w:tmpl w:val="298AEBE2"/>
@@ -5724,7 +6961,7 @@
       </w:pPr>
     </w:lvl>
   </w:abstractNum>
-  <w:abstractNum w:abstractNumId="29" w15:restartNumberingAfterBreak="0">
+  <w:abstractNum w:abstractNumId="31" w15:restartNumberingAfterBreak="0">
     <w:nsid w:val="542E3548"/>
     <w:multiLevelType w:val="hybridMultilevel"/>
     <w:tmpl w:val="8D686D42"/>
@@ -5813,7 +7050,7 @@
       </w:pPr>
     </w:lvl>
   </w:abstractNum>
-  <w:abstractNum w:abstractNumId="30" w15:restartNumberingAfterBreak="0">
+  <w:abstractNum w:abstractNumId="32" w15:restartNumberingAfterBreak="0">
     <w:nsid w:val="546F7128"/>
     <w:multiLevelType w:val="hybridMultilevel"/>
     <w:tmpl w:val="76DA0548"/>
@@ -5925,7 +7162,7 @@
       </w:rPr>
     </w:lvl>
   </w:abstractNum>
-  <w:abstractNum w:abstractNumId="31" w15:restartNumberingAfterBreak="0">
+  <w:abstractNum w:abstractNumId="33" w15:restartNumberingAfterBreak="0">
     <w:nsid w:val="5A652E23"/>
     <w:multiLevelType w:val="hybridMultilevel"/>
     <w:tmpl w:val="5AD28CF4"/>
@@ -6074,7 +7311,7 @@
       </w:rPr>
     </w:lvl>
   </w:abstractNum>
-  <w:abstractNum w:abstractNumId="32" w15:restartNumberingAfterBreak="0">
+  <w:abstractNum w:abstractNumId="34" w15:restartNumberingAfterBreak="0">
     <w:nsid w:val="5DA424C5"/>
     <w:multiLevelType w:val="hybridMultilevel"/>
     <w:tmpl w:val="BC9080C6"/>
@@ -6187,7 +7424,7 @@
       </w:rPr>
     </w:lvl>
   </w:abstractNum>
-  <w:abstractNum w:abstractNumId="33" w15:restartNumberingAfterBreak="0">
+  <w:abstractNum w:abstractNumId="35" w15:restartNumberingAfterBreak="0">
     <w:nsid w:val="62FF250D"/>
     <w:multiLevelType w:val="hybridMultilevel"/>
     <w:tmpl w:val="24FE914A"/>
@@ -6276,7 +7513,7 @@
       </w:pPr>
     </w:lvl>
   </w:abstractNum>
-  <w:abstractNum w:abstractNumId="34" w15:restartNumberingAfterBreak="0">
+  <w:abstractNum w:abstractNumId="36" w15:restartNumberingAfterBreak="0">
     <w:nsid w:val="63910935"/>
     <w:multiLevelType w:val="hybridMultilevel"/>
     <w:tmpl w:val="16844410"/>
@@ -6366,7 +7603,7 @@
       </w:pPr>
     </w:lvl>
   </w:abstractNum>
-  <w:abstractNum w:abstractNumId="35" w15:restartNumberingAfterBreak="0">
+  <w:abstractNum w:abstractNumId="37" w15:restartNumberingAfterBreak="0">
     <w:nsid w:val="65F82112"/>
     <w:multiLevelType w:val="hybridMultilevel"/>
     <w:tmpl w:val="BF441C8C"/>
@@ -6514,7 +7751,7 @@
       </w:rPr>
     </w:lvl>
   </w:abstractNum>
-  <w:abstractNum w:abstractNumId="36" w15:restartNumberingAfterBreak="0">
+  <w:abstractNum w:abstractNumId="38" w15:restartNumberingAfterBreak="0">
     <w:nsid w:val="6C1B1B85"/>
     <w:multiLevelType w:val="hybridMultilevel"/>
     <w:tmpl w:val="11008B50"/>
@@ -6603,7 +7840,7 @@
       </w:pPr>
     </w:lvl>
   </w:abstractNum>
-  <w:abstractNum w:abstractNumId="37" w15:restartNumberingAfterBreak="0">
+  <w:abstractNum w:abstractNumId="39" w15:restartNumberingAfterBreak="0">
     <w:nsid w:val="6D187AC7"/>
     <w:multiLevelType w:val="hybridMultilevel"/>
     <w:tmpl w:val="B360ED62"/>
@@ -6692,7 +7929,7 @@
       </w:pPr>
     </w:lvl>
   </w:abstractNum>
-  <w:abstractNum w:abstractNumId="38" w15:restartNumberingAfterBreak="0">
+  <w:abstractNum w:abstractNumId="40" w15:restartNumberingAfterBreak="0">
     <w:nsid w:val="6F927168"/>
     <w:multiLevelType w:val="hybridMultilevel"/>
     <w:tmpl w:val="FFDEAF2A"/>
@@ -6832,7 +8069,7 @@
       </w:rPr>
     </w:lvl>
   </w:abstractNum>
-  <w:abstractNum w:abstractNumId="39" w15:restartNumberingAfterBreak="0">
+  <w:abstractNum w:abstractNumId="41" w15:restartNumberingAfterBreak="0">
     <w:nsid w:val="773335E5"/>
     <w:multiLevelType w:val="hybridMultilevel"/>
     <w:tmpl w:val="1520E9D2"/>
@@ -6921,7 +8158,7 @@
       </w:pPr>
     </w:lvl>
   </w:abstractNum>
-  <w:abstractNum w:abstractNumId="40" w15:restartNumberingAfterBreak="0">
+  <w:abstractNum w:abstractNumId="42" w15:restartNumberingAfterBreak="0">
     <w:nsid w:val="78B9139F"/>
     <w:multiLevelType w:val="hybridMultilevel"/>
     <w:tmpl w:val="9648D4F0"/>
@@ -7010,7 +8247,7 @@
       </w:pPr>
     </w:lvl>
   </w:abstractNum>
-  <w:abstractNum w:abstractNumId="41" w15:restartNumberingAfterBreak="0">
+  <w:abstractNum w:abstractNumId="43" w15:restartNumberingAfterBreak="0">
     <w:nsid w:val="79656CD3"/>
     <w:multiLevelType w:val="hybridMultilevel"/>
     <w:tmpl w:val="711473FE"/>
@@ -7123,7 +8360,93 @@
       </w:rPr>
     </w:lvl>
   </w:abstractNum>
-  <w:abstractNum w:abstractNumId="42" w15:restartNumberingAfterBreak="0">
+  <w:abstractNum w:abstractNumId="44" w15:restartNumberingAfterBreak="0">
+    <w:nsid w:val="7AFB4D29"/>
+    <w:multiLevelType w:val="hybridMultilevel"/>
+    <w:tmpl w:val="BE4842FC"/>
+    <w:lvl w:ilvl="0" w:tplc="0409000F">
+      <w:start w:val="1"/>
+      <w:numFmt w:val="decimal"/>
+      <w:lvlText w:val="%1."/>
+      <w:lvlJc w:val="left"/>
+      <w:pPr>
+        <w:ind w:left="1440" w:hanging="360"/>
+      </w:pPr>
+    </w:lvl>
+    <w:lvl w:ilvl="1" w:tplc="04090019" w:tentative="1">
+      <w:start w:val="1"/>
+      <w:numFmt w:val="lowerLetter"/>
+      <w:lvlText w:val="%2."/>
+      <w:lvlJc w:val="left"/>
+      <w:pPr>
+        <w:ind w:left="2160" w:hanging="360"/>
+      </w:pPr>
+    </w:lvl>
+    <w:lvl w:ilvl="2" w:tplc="0409001B" w:tentative="1">
+      <w:start w:val="1"/>
+      <w:numFmt w:val="lowerRoman"/>
+      <w:lvlText w:val="%3."/>
+      <w:lvlJc w:val="right"/>
+      <w:pPr>
+        <w:ind w:left="2880" w:hanging="180"/>
+      </w:pPr>
+    </w:lvl>
+    <w:lvl w:ilvl="3" w:tplc="0409000F" w:tentative="1">
+      <w:start w:val="1"/>
+      <w:numFmt w:val="decimal"/>
+      <w:lvlText w:val="%4."/>
+      <w:lvlJc w:val="left"/>
+      <w:pPr>
+        <w:ind w:left="3600" w:hanging="360"/>
+      </w:pPr>
+    </w:lvl>
+    <w:lvl w:ilvl="4" w:tplc="04090019" w:tentative="1">
+      <w:start w:val="1"/>
+      <w:numFmt w:val="lowerLetter"/>
+      <w:lvlText w:val="%5."/>
+      <w:lvlJc w:val="left"/>
+      <w:pPr>
+        <w:ind w:left="4320" w:hanging="360"/>
+      </w:pPr>
+    </w:lvl>
+    <w:lvl w:ilvl="5" w:tplc="0409001B" w:tentative="1">
+      <w:start w:val="1"/>
+      <w:numFmt w:val="lowerRoman"/>
+      <w:lvlText w:val="%6."/>
+      <w:lvlJc w:val="right"/>
+      <w:pPr>
+        <w:ind w:left="5040" w:hanging="180"/>
+      </w:pPr>
+    </w:lvl>
+    <w:lvl w:ilvl="6" w:tplc="0409000F" w:tentative="1">
+      <w:start w:val="1"/>
+      <w:numFmt w:val="decimal"/>
+      <w:lvlText w:val="%7."/>
+      <w:lvlJc w:val="left"/>
+      <w:pPr>
+        <w:ind w:left="5760" w:hanging="360"/>
+      </w:pPr>
+    </w:lvl>
+    <w:lvl w:ilvl="7" w:tplc="04090019" w:tentative="1">
+      <w:start w:val="1"/>
+      <w:numFmt w:val="lowerLetter"/>
+      <w:lvlText w:val="%8."/>
+      <w:lvlJc w:val="left"/>
+      <w:pPr>
+        <w:ind w:left="6480" w:hanging="360"/>
+      </w:pPr>
+    </w:lvl>
+    <w:lvl w:ilvl="8" w:tplc="0409001B" w:tentative="1">
+      <w:start w:val="1"/>
+      <w:numFmt w:val="lowerRoman"/>
+      <w:lvlText w:val="%9."/>
+      <w:lvlJc w:val="right"/>
+      <w:pPr>
+        <w:ind w:left="7200" w:hanging="180"/>
+      </w:pPr>
+    </w:lvl>
+  </w:abstractNum>
+  <w:abstractNum w:abstractNumId="45" w15:restartNumberingAfterBreak="0">
     <w:nsid w:val="7EBB1330"/>
     <w:multiLevelType w:val="hybridMultilevel"/>
     <w:tmpl w:val="BAAE55C4"/>
@@ -7235,7 +8558,7 @@
       </w:rPr>
     </w:lvl>
   </w:abstractNum>
-  <w:abstractNum w:abstractNumId="43" w15:restartNumberingAfterBreak="0">
+  <w:abstractNum w:abstractNumId="46" w15:restartNumberingAfterBreak="0">
     <w:nsid w:val="7EF6660C"/>
     <w:multiLevelType w:val="hybridMultilevel"/>
     <w:tmpl w:val="65D40470"/>
@@ -7348,7 +8671,7 @@
       </w:rPr>
     </w:lvl>
   </w:abstractNum>
-  <w:abstractNum w:abstractNumId="44" w15:restartNumberingAfterBreak="0">
+  <w:abstractNum w:abstractNumId="47" w15:restartNumberingAfterBreak="0">
     <w:nsid w:val="7EFF635F"/>
     <w:multiLevelType w:val="hybridMultilevel"/>
     <w:tmpl w:val="9594D24E"/>
@@ -7438,121 +8761,121 @@
     </w:lvl>
   </w:abstractNum>
   <w:num w:numId="1">
+    <w:abstractNumId w:val="46"/>
+  </w:num>
+  <w:num w:numId="2">
     <w:abstractNumId w:val="43"/>
   </w:num>
-  <w:num w:numId="2">
-    <w:abstractNumId w:val="41"/>
-  </w:num>
   <w:num w:numId="3">
-    <w:abstractNumId w:val="14"/>
+    <w:abstractNumId w:val="15"/>
   </w:num>
   <w:num w:numId="4">
-    <w:abstractNumId w:val="36"/>
+    <w:abstractNumId w:val="38"/>
   </w:num>
   <w:num w:numId="5">
-    <w:abstractNumId w:val="22"/>
+    <w:abstractNumId w:val="24"/>
   </w:num>
   <w:num w:numId="6">
-    <w:abstractNumId w:val="26"/>
+    <w:abstractNumId w:val="28"/>
   </w:num>
   <w:num w:numId="7">
-    <w:abstractNumId w:val="10"/>
+    <w:abstractNumId w:val="11"/>
   </w:num>
   <w:num w:numId="8">
-    <w:abstractNumId w:val="27"/>
+    <w:abstractNumId w:val="29"/>
   </w:num>
   <w:num w:numId="9">
-    <w:abstractNumId w:val="32"/>
+    <w:abstractNumId w:val="34"/>
   </w:num>
   <w:num w:numId="10">
-    <w:abstractNumId w:val="20"/>
+    <w:abstractNumId w:val="21"/>
   </w:num>
   <w:num w:numId="11">
-    <w:abstractNumId w:val="11"/>
+    <w:abstractNumId w:val="12"/>
   </w:num>
   <w:num w:numId="12">
-    <w:abstractNumId w:val="19"/>
+    <w:abstractNumId w:val="20"/>
   </w:num>
   <w:num w:numId="13">
     <w:abstractNumId w:val="2"/>
   </w:num>
   <w:num w:numId="14">
-    <w:abstractNumId w:val="35"/>
+    <w:abstractNumId w:val="37"/>
   </w:num>
   <w:num w:numId="15">
-    <w:abstractNumId w:val="24"/>
+    <w:abstractNumId w:val="26"/>
   </w:num>
   <w:num w:numId="16">
-    <w:abstractNumId w:val="40"/>
+    <w:abstractNumId w:val="42"/>
   </w:num>
   <w:num w:numId="17">
-    <w:abstractNumId w:val="13"/>
+    <w:abstractNumId w:val="14"/>
   </w:num>
   <w:num w:numId="18">
-    <w:abstractNumId w:val="18"/>
+    <w:abstractNumId w:val="19"/>
   </w:num>
   <w:num w:numId="19">
-    <w:abstractNumId w:val="30"/>
+    <w:abstractNumId w:val="32"/>
   </w:num>
   <w:num w:numId="20">
-    <w:abstractNumId w:val="42"/>
+    <w:abstractNumId w:val="45"/>
   </w:num>
   <w:num w:numId="21">
-    <w:abstractNumId w:val="44"/>
+    <w:abstractNumId w:val="47"/>
   </w:num>
   <w:num w:numId="22">
-    <w:abstractNumId w:val="16"/>
+    <w:abstractNumId w:val="17"/>
   </w:num>
   <w:num w:numId="23">
     <w:abstractNumId w:val="7"/>
   </w:num>
   <w:num w:numId="24">
-    <w:abstractNumId w:val="17"/>
+    <w:abstractNumId w:val="18"/>
   </w:num>
   <w:num w:numId="25">
-    <w:abstractNumId w:val="29"/>
+    <w:abstractNumId w:val="31"/>
   </w:num>
   <w:num w:numId="26">
-    <w:abstractNumId w:val="39"/>
+    <w:abstractNumId w:val="41"/>
   </w:num>
   <w:num w:numId="27">
-    <w:abstractNumId w:val="34"/>
+    <w:abstractNumId w:val="36"/>
   </w:num>
   <w:num w:numId="28">
-    <w:abstractNumId w:val="12"/>
+    <w:abstractNumId w:val="13"/>
   </w:num>
   <w:num w:numId="29">
     <w:abstractNumId w:val="3"/>
   </w:num>
   <w:num w:numId="30">
-    <w:abstractNumId w:val="38"/>
+    <w:abstractNumId w:val="40"/>
   </w:num>
   <w:num w:numId="31">
-    <w:abstractNumId w:val="31"/>
+    <w:abstractNumId w:val="33"/>
   </w:num>
   <w:num w:numId="32">
-    <w:abstractNumId w:val="21"/>
+    <w:abstractNumId w:val="22"/>
   </w:num>
   <w:num w:numId="33">
     <w:abstractNumId w:val="4"/>
   </w:num>
   <w:num w:numId="34">
-    <w:abstractNumId w:val="33"/>
+    <w:abstractNumId w:val="35"/>
   </w:num>
   <w:num w:numId="35">
-    <w:abstractNumId w:val="23"/>
+    <w:abstractNumId w:val="25"/>
   </w:num>
   <w:num w:numId="36">
-    <w:abstractNumId w:val="28"/>
+    <w:abstractNumId w:val="30"/>
   </w:num>
   <w:num w:numId="37">
     <w:abstractNumId w:val="0"/>
   </w:num>
   <w:num w:numId="38">
-    <w:abstractNumId w:val="9"/>
+    <w:abstractNumId w:val="10"/>
   </w:num>
   <w:num w:numId="39">
-    <w:abstractNumId w:val="8"/>
+    <w:abstractNumId w:val="9"/>
   </w:num>
   <w:num w:numId="40">
     <w:abstractNumId w:val="5"/>
@@ -7561,16 +8884,25 @@
     <w:abstractNumId w:val="1"/>
   </w:num>
   <w:num w:numId="42">
-    <w:abstractNumId w:val="25"/>
+    <w:abstractNumId w:val="27"/>
   </w:num>
   <w:num w:numId="43">
     <w:abstractNumId w:val="6"/>
   </w:num>
   <w:num w:numId="44">
-    <w:abstractNumId w:val="15"/>
+    <w:abstractNumId w:val="16"/>
   </w:num>
   <w:num w:numId="45">
-    <w:abstractNumId w:val="37"/>
+    <w:abstractNumId w:val="39"/>
+  </w:num>
+  <w:num w:numId="46">
+    <w:abstractNumId w:val="44"/>
+  </w:num>
+  <w:num w:numId="47">
+    <w:abstractNumId w:val="8"/>
+  </w:num>
+  <w:num w:numId="48">
+    <w:abstractNumId w:val="23"/>
   </w:num>
 </w:numbering>
 </file>
@@ -9848,6 +11180,15 @@
 </file>
 
 <file path=customXml/item2.xml><?xml version="1.0" encoding="utf-8"?>
+<?mso-contentType ?>
+<FormTemplates xmlns="http://schemas.microsoft.com/sharepoint/v3/contenttype/forms">
+  <Display>DocumentLibraryForm</Display>
+  <Edit>DocumentLibraryForm</Edit>
+  <New>DocumentLibraryForm</New>
+</FormTemplates>
+</file>
+
+<file path=customXml/item3.xml><?xml version="1.0" encoding="utf-8"?>
 <p:properties xmlns:p="http://schemas.microsoft.com/office/2006/metadata/properties" xmlns:xsi="http://www.w3.org/2001/XMLSchema-instance" xmlns:pc="http://schemas.microsoft.com/office/infopath/2007/PartnerControls">
   <documentManagement>
     <SharedWithUsers xmlns="7428e819-8ab6-40aa-abf2-04b819a7dfb7">
@@ -9860,15 +11201,6 @@
     <IMAddress xmlns="http://schemas.microsoft.com/sharepoint/v3" xsi:nil="true"/>
   </documentManagement>
 </p:properties>
-</file>
-
-<file path=customXml/item3.xml><?xml version="1.0" encoding="utf-8"?>
-<?mso-contentType ?>
-<FormTemplates xmlns="http://schemas.microsoft.com/sharepoint/v3/contenttype/forms">
-  <Display>DocumentLibraryForm</Display>
-  <Edit>DocumentLibraryForm</Edit>
-  <New>DocumentLibraryForm</New>
-</FormTemplates>
 </file>
 
 <file path=customXml/item4.xml><?xml version="1.0" encoding="utf-8"?>
@@ -9899,23 +11231,6 @@
 </file>
 
 <file path=customXml/itemProps2.xml><?xml version="1.0" encoding="utf-8"?>
-<ds:datastoreItem xmlns:ds="http://schemas.openxmlformats.org/officeDocument/2006/customXml" ds:itemID="{D67D6C38-AB93-4665-A89A-0A356716DD99}">
-  <ds:schemaRefs>
-    <ds:schemaRef ds:uri="http://purl.org/dc/terms/"/>
-    <ds:schemaRef ds:uri="http://schemas.openxmlformats.org/package/2006/metadata/core-properties"/>
-    <ds:schemaRef ds:uri="http://purl.org/dc/dcmitype/"/>
-    <ds:schemaRef ds:uri="http://schemas.microsoft.com/office/infopath/2007/PartnerControls"/>
-    <ds:schemaRef ds:uri="http://purl.org/dc/elements/1.1/"/>
-    <ds:schemaRef ds:uri="http://schemas.microsoft.com/office/2006/metadata/properties"/>
-    <ds:schemaRef ds:uri="http://schemas.microsoft.com/office/2006/documentManagement/types"/>
-    <ds:schemaRef ds:uri="http://schemas.microsoft.com/sharepoint/v3"/>
-    <ds:schemaRef ds:uri="7428e819-8ab6-40aa-abf2-04b819a7dfb7"/>
-    <ds:schemaRef ds:uri="http://www.w3.org/XML/1998/namespace"/>
-  </ds:schemaRefs>
-</ds:datastoreItem>
-</file>
-
-<file path=customXml/itemProps3.xml><?xml version="1.0" encoding="utf-8"?>
 <ds:datastoreItem xmlns:ds="http://schemas.openxmlformats.org/officeDocument/2006/customXml" ds:itemID="{26D42997-1B41-4B37-B927-7996F2977575}">
   <ds:schemaRefs>
     <ds:schemaRef ds:uri="http://schemas.microsoft.com/sharepoint/v3/contenttype/forms"/>
@@ -9923,8 +11238,25 @@
 </ds:datastoreItem>
 </file>
 
+<file path=customXml/itemProps3.xml><?xml version="1.0" encoding="utf-8"?>
+<ds:datastoreItem xmlns:ds="http://schemas.openxmlformats.org/officeDocument/2006/customXml" ds:itemID="{D67D6C38-AB93-4665-A89A-0A356716DD99}">
+  <ds:schemaRefs>
+    <ds:schemaRef ds:uri="http://purl.org/dc/elements/1.1/"/>
+    <ds:schemaRef ds:uri="http://schemas.microsoft.com/office/2006/documentManagement/types"/>
+    <ds:schemaRef ds:uri="http://schemas.microsoft.com/office/2006/metadata/properties"/>
+    <ds:schemaRef ds:uri="http://schemas.microsoft.com/sharepoint/v3"/>
+    <ds:schemaRef ds:uri="http://purl.org/dc/terms/"/>
+    <ds:schemaRef ds:uri="http://schemas.openxmlformats.org/package/2006/metadata/core-properties"/>
+    <ds:schemaRef ds:uri="http://purl.org/dc/dcmitype/"/>
+    <ds:schemaRef ds:uri="http://schemas.microsoft.com/office/infopath/2007/PartnerControls"/>
+    <ds:schemaRef ds:uri="7428e819-8ab6-40aa-abf2-04b819a7dfb7"/>
+    <ds:schemaRef ds:uri="http://www.w3.org/XML/1998/namespace"/>
+  </ds:schemaRefs>
+</ds:datastoreItem>
+</file>
+
 <file path=customXml/itemProps4.xml><?xml version="1.0" encoding="utf-8"?>
-<ds:datastoreItem xmlns:ds="http://schemas.openxmlformats.org/officeDocument/2006/customXml" ds:itemID="{2256F9BD-65E0-4BBD-AA48-AAF2430F0B04}">
+<ds:datastoreItem xmlns:ds="http://schemas.openxmlformats.org/officeDocument/2006/customXml" ds:itemID="{07FDBBFF-777A-42FF-87AA-7CA4037A4238}">
   <ds:schemaRefs>
     <ds:schemaRef ds:uri="http://schemas.openxmlformats.org/officeDocument/2006/bibliography"/>
   </ds:schemaRefs>
@@ -9932,7 +11264,7 @@
 </file>
 
 <file path=customXml/itemProps5.xml><?xml version="1.0" encoding="utf-8"?>
-<ds:datastoreItem xmlns:ds="http://schemas.openxmlformats.org/officeDocument/2006/customXml" ds:itemID="{B8C45370-9B8C-4B04-A3A9-BAE62E076F7C}">
+<ds:datastoreItem xmlns:ds="http://schemas.openxmlformats.org/officeDocument/2006/customXml" ds:itemID="{BA42D7C0-37EC-4531-9F54-A8EB11365E6C}">
   <ds:schemaRefs>
     <ds:schemaRef ds:uri="http://schemas.openxmlformats.org/officeDocument/2006/bibliography"/>
   </ds:schemaRefs>

</xml_diff>